<commit_message>
Fixed a bug in the calculation of the covariance matrix
</commit_message>
<xml_diff>
--- a/PCA_Implementation_Documentation.docx
+++ b/PCA_Implementation_Documentation.docx
@@ -1607,7 +1607,11 @@
           </mc:Choice>
           <mc:Fallback>
             <w:pict>
-              <v:shape w14:anchorId="4969DD2E" id="Text Box 18" o:spid="_x0000_s1029" type="#_x0000_t202" style="position:absolute;margin-left:-49.2pt;margin-top:15.55pt;width:404.2pt;height:116.15pt;z-index:251664384;visibility:visible;mso-wrap-style:square;mso-width-percent:0;mso-height-percent:0;mso-wrap-distance-left:9pt;mso-wrap-distance-top:0;mso-wrap-distance-right:9pt;mso-wrap-distance-bottom:0;mso-position-horizontal:absolute;mso-position-horizontal-relative:text;mso-position-vertical:absolute;mso-position-vertical-relative:text;mso-width-percent:0;mso-height-percent:0;mso-width-relative:margin;mso-height-relative:margin;v-text-anchor:top" o:gfxdata="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" filled="f" stroked="f" strokeweight=".5pt">
+              <v:shapetype w14:anchorId="4969DD2E" id="_x0000_t202" coordsize="21600,21600" o:spt="202" path="m,l,21600r21600,l21600,xe">
+                <v:stroke joinstyle="miter"/>
+                <v:path gradientshapeok="t" o:connecttype="rect"/>
+              </v:shapetype>
+              <v:shape id="Text Box 18" o:spid="_x0000_s1029" type="#_x0000_t202" style="position:absolute;margin-left:-49.2pt;margin-top:15.55pt;width:404.2pt;height:116.15pt;z-index:251664384;visibility:visible;mso-wrap-style:square;mso-width-percent:0;mso-height-percent:0;mso-wrap-distance-left:9pt;mso-wrap-distance-top:0;mso-wrap-distance-right:9pt;mso-wrap-distance-bottom:0;mso-position-horizontal:absolute;mso-position-horizontal-relative:text;mso-position-vertical:absolute;mso-position-vertical-relative:text;mso-width-percent:0;mso-height-percent:0;mso-width-relative:margin;mso-height-relative:margin;v-text-anchor:top" o:gfxdata="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" filled="f" stroked="f" strokeweight=".5pt">
                 <v:textbox>
                   <w:txbxContent>
                     <w:tbl>
@@ -3640,43 +3644,7 @@
           <w:sz w:val="28"/>
           <w:szCs w:val="28"/>
         </w:rPr>
-        <w:t xml:space="preserve">how I implemented PCA using Python with NumPy and Matplotlib. I implemented everything from scratch and compared my results to the results of the PCA method provided by the </w:t>
-      </w:r>
-      <w:proofErr w:type="spellStart"/>
-      <w:r>
-        <w:rPr>
-          <w:rFonts w:asciiTheme="minorBidi" w:hAnsiTheme="minorBidi"/>
-          <w:sz w:val="28"/>
-          <w:szCs w:val="28"/>
-        </w:rPr>
-        <w:t>SciKit</w:t>
-      </w:r>
-      <w:proofErr w:type="spellEnd"/>
-      <w:r>
-        <w:rPr>
-          <w:rFonts w:asciiTheme="minorBidi" w:hAnsiTheme="minorBidi"/>
-          <w:sz w:val="28"/>
-          <w:szCs w:val="28"/>
-        </w:rPr>
-        <w:t xml:space="preserve">-Learn library by comparing the produced plots from my output to the produced plots of the </w:t>
-      </w:r>
-      <w:proofErr w:type="spellStart"/>
-      <w:r>
-        <w:rPr>
-          <w:rFonts w:asciiTheme="minorBidi" w:hAnsiTheme="minorBidi"/>
-          <w:sz w:val="28"/>
-          <w:szCs w:val="28"/>
-        </w:rPr>
-        <w:t>SciKit-Learn’s</w:t>
-      </w:r>
-      <w:proofErr w:type="spellEnd"/>
-      <w:r>
-        <w:rPr>
-          <w:rFonts w:asciiTheme="minorBidi" w:hAnsiTheme="minorBidi"/>
-          <w:sz w:val="28"/>
-          <w:szCs w:val="28"/>
-        </w:rPr>
-        <w:t xml:space="preserve"> PCA method output. This was done to check if my results are valid.</w:t>
+        <w:t>how I implemented PCA using Python with NumPy and Matplotlib. I implemented everything from scratch and compared my results to the results of the PCA method provided by the SciKit-Learn library by comparing the produced plots from my output to the produced plots of the SciKit-Learn’s PCA method output. This was done to check if my results are valid.</w:t>
       </w:r>
       <w:r>
         <w:rPr>
@@ -3720,7 +3688,55 @@
           <w:sz w:val="28"/>
           <w:szCs w:val="28"/>
         </w:rPr>
-        <w:t xml:space="preserve"> I assumed that the dimensions after reduction (K) will always be two so that I could be able to plot my results on a 2D scatter plot. I also assumed that the dimension of the input feature vectors (D) can be any value, but I will only use the first two </w:t>
+        <w:t xml:space="preserve"> I assumed that the dimensions after reduction (K) will always be </w:t>
+      </w:r>
+      <w:r>
+        <w:rPr>
+          <w:rFonts w:asciiTheme="minorBidi" w:hAnsiTheme="minorBidi"/>
+          <w:sz w:val="28"/>
+          <w:szCs w:val="28"/>
+        </w:rPr>
+        <w:t xml:space="preserve">equal </w:t>
+      </w:r>
+      <w:r>
+        <w:rPr>
+          <w:rFonts w:asciiTheme="minorBidi" w:hAnsiTheme="minorBidi"/>
+          <w:sz w:val="28"/>
+          <w:szCs w:val="28"/>
+        </w:rPr>
+        <w:t xml:space="preserve">to </w:t>
+      </w:r>
+      <w:r>
+        <w:rPr>
+          <w:rFonts w:asciiTheme="minorBidi" w:hAnsiTheme="minorBidi"/>
+          <w:sz w:val="28"/>
+          <w:szCs w:val="28"/>
+        </w:rPr>
+        <w:t xml:space="preserve">D. To be able to plot the output data on a 2D scatter plot, I only </w:t>
+      </w:r>
+      <w:r>
+        <w:rPr>
+          <w:rFonts w:asciiTheme="minorBidi" w:hAnsiTheme="minorBidi"/>
+          <w:sz w:val="28"/>
+          <w:szCs w:val="28"/>
+        </w:rPr>
+        <w:t>took into consideration</w:t>
+      </w:r>
+      <w:r>
+        <w:rPr>
+          <w:rFonts w:asciiTheme="minorBidi" w:hAnsiTheme="minorBidi"/>
+          <w:sz w:val="28"/>
+          <w:szCs w:val="28"/>
+        </w:rPr>
+        <w:t xml:space="preserve"> the two principle components which have the highest variability</w:t>
+      </w:r>
+      <w:r>
+        <w:rPr>
+          <w:rFonts w:asciiTheme="minorBidi" w:hAnsiTheme="minorBidi"/>
+          <w:sz w:val="28"/>
+          <w:szCs w:val="28"/>
+        </w:rPr>
+        <w:t xml:space="preserve">. I also assumed that the dimension of the input feature vectors (D) can be any value, but I will only use the first two </w:t>
       </w:r>
       <w:r>
         <w:rPr>
@@ -3736,7 +3752,33 @@
           <w:sz w:val="28"/>
           <w:szCs w:val="28"/>
         </w:rPr>
-        <w:t>features to plot the input data on a 2D scatter plot, this is so that I could be able to have a sense of what the input data may look like. If D is equal to 2, then in this case, K will be equal to 1 which means that there is only one produced principle component which I will plot against itself in a 2D scatter plot.</w:t>
+        <w:t xml:space="preserve">features to plot the input data on a 2D scatter plot, this is so that I could be able to have a sense of what the input data may look like. </w:t>
+      </w:r>
+      <w:r>
+        <w:rPr>
+          <w:rFonts w:asciiTheme="minorBidi" w:hAnsiTheme="minorBidi"/>
+          <w:sz w:val="28"/>
+          <w:szCs w:val="28"/>
+        </w:rPr>
+        <w:t>To test my implementation of PCA, I used the Iris dataset which is provided through the SciKit-Learn library.</w:t>
+      </w:r>
+    </w:p>
+    <w:p>
+      <w:pPr>
+        <w:ind w:left="720"/>
+        <w:rPr>
+          <w:rFonts w:asciiTheme="minorBidi" w:hAnsiTheme="minorBidi"/>
+          <w:sz w:val="28"/>
+          <w:szCs w:val="28"/>
+        </w:rPr>
+      </w:pPr>
+      <w:r>
+        <w:rPr>
+          <w:rFonts w:asciiTheme="minorBidi" w:hAnsiTheme="minorBidi"/>
+          <w:sz w:val="28"/>
+          <w:szCs w:val="28"/>
+        </w:rPr>
+        <w:t>In the next section, I will explain the main parts of the code without going into too much details as the code itself has a lot of comments to explain all the nitty-gritty details.</w:t>
       </w:r>
     </w:p>
     <w:p>
@@ -7418,6 +7460,7 @@
   <w:style w:type="character" w:default="1" w:styleId="DefaultParagraphFont">
     <w:name w:val="Default Paragraph Font"/>
     <w:uiPriority w:val="1"/>
+    <w:semiHidden/>
     <w:unhideWhenUsed/>
   </w:style>
   <w:style w:type="table" w:default="1" w:styleId="TableNormal">

</xml_diff>

<commit_message>
Finalizing code and documentation
</commit_message>
<xml_diff>
--- a/PCA_Implementation_Documentation.docx
+++ b/PCA_Implementation_Documentation.docx
@@ -1507,8 +1507,8 @@
                                       <w:b/>
                                       <w:bCs/>
                                       <w:color w:val="FFFFFF" w:themeColor="background1"/>
-                                      <w:sz w:val="44"/>
-                                      <w:szCs w:val="44"/>
+                                      <w:sz w:val="40"/>
+                                      <w:szCs w:val="40"/>
                                     </w:rPr>
                                   </w:pPr>
                                   <w:r>
@@ -1516,8 +1516,8 @@
                                       <w:b/>
                                       <w:bCs/>
                                       <w:color w:val="FFFFFF" w:themeColor="background1"/>
-                                      <w:sz w:val="44"/>
-                                      <w:szCs w:val="44"/>
+                                      <w:sz w:val="40"/>
+                                      <w:szCs w:val="40"/>
                                     </w:rPr>
                                     <w:t xml:space="preserve">Ahmed Mamdouh Mohammed </w:t>
                                   </w:r>
@@ -1708,8 +1708,8 @@
                                 <w:b/>
                                 <w:bCs/>
                                 <w:color w:val="FFFFFF" w:themeColor="background1"/>
-                                <w:sz w:val="44"/>
-                                <w:szCs w:val="44"/>
+                                <w:sz w:val="40"/>
+                                <w:szCs w:val="40"/>
                               </w:rPr>
                             </w:pPr>
                             <w:r>
@@ -1717,8 +1717,8 @@
                                 <w:b/>
                                 <w:bCs/>
                                 <w:color w:val="FFFFFF" w:themeColor="background1"/>
-                                <w:sz w:val="44"/>
-                                <w:szCs w:val="44"/>
+                                <w:sz w:val="40"/>
+                                <w:szCs w:val="40"/>
                               </w:rPr>
                               <w:t xml:space="preserve">Ahmed Mamdouh Mohammed </w:t>
                             </w:r>
@@ -1936,8 +1936,8 @@
                                       <w:b/>
                                       <w:bCs/>
                                       <w:color w:val="FFFFFF" w:themeColor="background1"/>
-                                      <w:sz w:val="44"/>
-                                      <w:szCs w:val="44"/>
+                                      <w:sz w:val="40"/>
+                                      <w:szCs w:val="40"/>
                                     </w:rPr>
                                   </w:pPr>
                                   <w:r>
@@ -1945,8 +1945,8 @@
                                       <w:b/>
                                       <w:bCs/>
                                       <w:color w:val="FFFFFF" w:themeColor="background1"/>
-                                      <w:sz w:val="44"/>
-                                      <w:szCs w:val="44"/>
+                                      <w:sz w:val="40"/>
+                                      <w:szCs w:val="40"/>
                                     </w:rPr>
                                     <w:t>16P6020</w:t>
                                   </w:r>
@@ -2133,8 +2133,8 @@
                                 <w:b/>
                                 <w:bCs/>
                                 <w:color w:val="FFFFFF" w:themeColor="background1"/>
-                                <w:sz w:val="44"/>
-                                <w:szCs w:val="44"/>
+                                <w:sz w:val="40"/>
+                                <w:szCs w:val="40"/>
                               </w:rPr>
                             </w:pPr>
                             <w:r>
@@ -2142,8 +2142,8 @@
                                 <w:b/>
                                 <w:bCs/>
                                 <w:color w:val="FFFFFF" w:themeColor="background1"/>
-                                <w:sz w:val="44"/>
-                                <w:szCs w:val="44"/>
+                                <w:sz w:val="40"/>
+                                <w:szCs w:val="40"/>
                               </w:rPr>
                               <w:t>16P6020</w:t>
                             </w:r>
@@ -2668,6 +2668,7 @@
                               </w:rPr>
                               <w:t>…………………………………</w:t>
                             </w:r>
+                            <w:proofErr w:type="gramStart"/>
                             <w:r>
                               <w:rPr>
                                 <w:b/>
@@ -2686,7 +2687,18 @@
                                 <w:sz w:val="32"/>
                                 <w:szCs w:val="32"/>
                               </w:rPr>
-                              <w:t>……..</w:t>
+                              <w:t>…</w:t>
+                            </w:r>
+                            <w:proofErr w:type="gramEnd"/>
+                            <w:r>
+                              <w:rPr>
+                                <w:b/>
+                                <w:bCs/>
+                                <w:color w:val="FF0000"/>
+                                <w:sz w:val="32"/>
+                                <w:szCs w:val="32"/>
+                              </w:rPr>
+                              <w:t>…..</w:t>
                             </w:r>
                             <w:r>
                               <w:rPr>
@@ -2772,7 +2784,7 @@
                                 <w:sz w:val="32"/>
                                 <w:szCs w:val="32"/>
                               </w:rPr>
-                              <w:t>Input/Output Scenario</w:t>
+                              <w:t xml:space="preserve">Input/Output </w:t>
                             </w:r>
                             <w:r>
                               <w:rPr>
@@ -2782,7 +2794,7 @@
                                 <w:sz w:val="32"/>
                                 <w:szCs w:val="32"/>
                               </w:rPr>
-                              <w:t>.</w:t>
+                              <w:t>Plots</w:t>
                             </w:r>
                             <w:r>
                               <w:rPr>
@@ -2792,7 +2804,37 @@
                                 <w:sz w:val="32"/>
                                 <w:szCs w:val="32"/>
                               </w:rPr>
-                              <w:t>……………………………</w:t>
+                              <w:t>.</w:t>
+                            </w:r>
+                            <w:r>
+                              <w:rPr>
+                                <w:b/>
+                                <w:bCs/>
+                                <w:color w:val="FF0000"/>
+                                <w:sz w:val="32"/>
+                                <w:szCs w:val="32"/>
+                              </w:rPr>
+                              <w:t>………</w:t>
+                            </w:r>
+                            <w:r>
+                              <w:rPr>
+                                <w:b/>
+                                <w:bCs/>
+                                <w:color w:val="FF0000"/>
+                                <w:sz w:val="32"/>
+                                <w:szCs w:val="32"/>
+                              </w:rPr>
+                              <w:t>…...</w:t>
+                            </w:r>
+                            <w:r>
+                              <w:rPr>
+                                <w:b/>
+                                <w:bCs/>
+                                <w:color w:val="FF0000"/>
+                                <w:sz w:val="32"/>
+                                <w:szCs w:val="32"/>
+                              </w:rPr>
+                              <w:t>……………………</w:t>
                             </w:r>
                             <w:r>
                               <w:rPr>
@@ -3193,6 +3235,7 @@
                         </w:rPr>
                         <w:t>…………………………………</w:t>
                       </w:r>
+                      <w:proofErr w:type="gramStart"/>
                       <w:r>
                         <w:rPr>
                           <w:b/>
@@ -3211,7 +3254,18 @@
                           <w:sz w:val="32"/>
                           <w:szCs w:val="32"/>
                         </w:rPr>
-                        <w:t>……..</w:t>
+                        <w:t>…</w:t>
+                      </w:r>
+                      <w:proofErr w:type="gramEnd"/>
+                      <w:r>
+                        <w:rPr>
+                          <w:b/>
+                          <w:bCs/>
+                          <w:color w:val="FF0000"/>
+                          <w:sz w:val="32"/>
+                          <w:szCs w:val="32"/>
+                        </w:rPr>
+                        <w:t>…..</w:t>
                       </w:r>
                       <w:r>
                         <w:rPr>
@@ -3297,7 +3351,7 @@
                           <w:sz w:val="32"/>
                           <w:szCs w:val="32"/>
                         </w:rPr>
-                        <w:t>Input/Output Scenario</w:t>
+                        <w:t xml:space="preserve">Input/Output </w:t>
                       </w:r>
                       <w:r>
                         <w:rPr>
@@ -3307,7 +3361,7 @@
                           <w:sz w:val="32"/>
                           <w:szCs w:val="32"/>
                         </w:rPr>
-                        <w:t>.</w:t>
+                        <w:t>Plots</w:t>
                       </w:r>
                       <w:r>
                         <w:rPr>
@@ -3317,7 +3371,37 @@
                           <w:sz w:val="32"/>
                           <w:szCs w:val="32"/>
                         </w:rPr>
-                        <w:t>……………………………</w:t>
+                        <w:t>.</w:t>
+                      </w:r>
+                      <w:r>
+                        <w:rPr>
+                          <w:b/>
+                          <w:bCs/>
+                          <w:color w:val="FF0000"/>
+                          <w:sz w:val="32"/>
+                          <w:szCs w:val="32"/>
+                        </w:rPr>
+                        <w:t>………</w:t>
+                      </w:r>
+                      <w:r>
+                        <w:rPr>
+                          <w:b/>
+                          <w:bCs/>
+                          <w:color w:val="FF0000"/>
+                          <w:sz w:val="32"/>
+                          <w:szCs w:val="32"/>
+                        </w:rPr>
+                        <w:t>…...</w:t>
+                      </w:r>
+                      <w:r>
+                        <w:rPr>
+                          <w:b/>
+                          <w:bCs/>
+                          <w:color w:val="FF0000"/>
+                          <w:sz w:val="32"/>
+                          <w:szCs w:val="32"/>
+                        </w:rPr>
+                        <w:t>……………………</w:t>
                       </w:r>
                       <w:r>
                         <w:rPr>
@@ -3644,14 +3728,50 @@
           <w:sz w:val="28"/>
           <w:szCs w:val="28"/>
         </w:rPr>
-        <w:t>how I implemented PCA using Python with NumPy and Matplotlib. I implemented everything from scratch and compared my results to the results of the PCA method provided by the SciKit-Learn library by comparing the produced plots from my output to the produced plots of the SciKit-Learn’s PCA method output. This was done to check if my results are valid.</w:t>
-      </w:r>
+        <w:t xml:space="preserve">how I implemented PCA using Python with NumPy and Matplotlib. I implemented everything from scratch and compared my results to the results of the PCA method provided by the </w:t>
+      </w:r>
+      <w:proofErr w:type="spellStart"/>
       <w:r>
         <w:rPr>
           <w:rFonts w:asciiTheme="minorBidi" w:hAnsiTheme="minorBidi"/>
           <w:sz w:val="28"/>
           <w:szCs w:val="28"/>
         </w:rPr>
+        <w:t>SciKit</w:t>
+      </w:r>
+      <w:proofErr w:type="spellEnd"/>
+      <w:r>
+        <w:rPr>
+          <w:rFonts w:asciiTheme="minorBidi" w:hAnsiTheme="minorBidi"/>
+          <w:sz w:val="28"/>
+          <w:szCs w:val="28"/>
+        </w:rPr>
+        <w:t xml:space="preserve">-Learn library by comparing the produced plots from my output to the produced plots of the </w:t>
+      </w:r>
+      <w:proofErr w:type="spellStart"/>
+      <w:r>
+        <w:rPr>
+          <w:rFonts w:asciiTheme="minorBidi" w:hAnsiTheme="minorBidi"/>
+          <w:sz w:val="28"/>
+          <w:szCs w:val="28"/>
+        </w:rPr>
+        <w:t>SciKit-Learn’s</w:t>
+      </w:r>
+      <w:proofErr w:type="spellEnd"/>
+      <w:r>
+        <w:rPr>
+          <w:rFonts w:asciiTheme="minorBidi" w:hAnsiTheme="minorBidi"/>
+          <w:sz w:val="28"/>
+          <w:szCs w:val="28"/>
+        </w:rPr>
+        <w:t xml:space="preserve"> PCA method output. This was done to check if my results are valid.</w:t>
+      </w:r>
+      <w:r>
+        <w:rPr>
+          <w:rFonts w:asciiTheme="minorBidi" w:hAnsiTheme="minorBidi"/>
+          <w:sz w:val="28"/>
+          <w:szCs w:val="28"/>
+        </w:rPr>
         <w:t xml:space="preserve"> </w:t>
       </w:r>
     </w:p>
@@ -3760,7 +3880,25 @@
           <w:sz w:val="28"/>
           <w:szCs w:val="28"/>
         </w:rPr>
-        <w:t>To test my implementation of PCA, I used the Iris dataset which is provided through the SciKit-Learn library.</w:t>
+        <w:t xml:space="preserve">To test my implementation of PCA, I used the Iris dataset which is provided through the </w:t>
+      </w:r>
+      <w:proofErr w:type="spellStart"/>
+      <w:r>
+        <w:rPr>
+          <w:rFonts w:asciiTheme="minorBidi" w:hAnsiTheme="minorBidi"/>
+          <w:sz w:val="28"/>
+          <w:szCs w:val="28"/>
+        </w:rPr>
+        <w:t>SciKit</w:t>
+      </w:r>
+      <w:proofErr w:type="spellEnd"/>
+      <w:r>
+        <w:rPr>
+          <w:rFonts w:asciiTheme="minorBidi" w:hAnsiTheme="minorBidi"/>
+          <w:sz w:val="28"/>
+          <w:szCs w:val="28"/>
+        </w:rPr>
+        <w:t>-Learn library.</w:t>
       </w:r>
     </w:p>
     <w:p>
@@ -3793,13 +3931,1470 @@
     </w:p>
     <w:p>
       <w:pPr>
+        <w:ind w:left="720"/>
+        <w:rPr>
+          <w:rFonts w:asciiTheme="minorBidi" w:hAnsiTheme="minorBidi"/>
+          <w:sz w:val="28"/>
+          <w:szCs w:val="28"/>
+        </w:rPr>
+      </w:pPr>
+    </w:p>
+    <w:p>
+      <w:pPr>
+        <w:ind w:left="720"/>
+        <w:rPr>
+          <w:rFonts w:asciiTheme="minorBidi" w:hAnsiTheme="minorBidi"/>
+          <w:sz w:val="28"/>
+          <w:szCs w:val="28"/>
+        </w:rPr>
+      </w:pPr>
+    </w:p>
+    <w:p>
+      <w:pPr>
+        <w:ind w:left="720"/>
+        <w:rPr>
+          <w:rFonts w:asciiTheme="minorBidi" w:hAnsiTheme="minorBidi"/>
+          <w:sz w:val="28"/>
+          <w:szCs w:val="28"/>
+        </w:rPr>
+      </w:pPr>
+    </w:p>
+    <w:p>
+      <w:pPr>
+        <w:ind w:left="720"/>
+        <w:rPr>
+          <w:rFonts w:asciiTheme="minorBidi" w:hAnsiTheme="minorBidi"/>
+          <w:sz w:val="28"/>
+          <w:szCs w:val="28"/>
+        </w:rPr>
+      </w:pPr>
+    </w:p>
+    <w:p>
+      <w:pPr>
+        <w:ind w:left="720"/>
+        <w:rPr>
+          <w:rFonts w:asciiTheme="minorBidi" w:hAnsiTheme="minorBidi"/>
+          <w:sz w:val="28"/>
+          <w:szCs w:val="28"/>
+        </w:rPr>
+      </w:pPr>
+    </w:p>
+    <w:p>
+      <w:pPr>
+        <w:pStyle w:val="ListParagraph"/>
+        <w:numPr>
+          <w:ilvl w:val="0"/>
+          <w:numId w:val="24"/>
+        </w:numPr>
         <w:rPr>
           <w:rFonts w:asciiTheme="minorBidi" w:hAnsiTheme="minorBidi"/>
           <w:b/>
           <w:bCs/>
-          <w:sz w:val="44"/>
-          <w:szCs w:val="44"/>
+          <w:sz w:val="32"/>
+          <w:szCs w:val="32"/>
           <w:u w:val="single"/>
+        </w:rPr>
+      </w:pPr>
+      <w:r>
+        <w:rPr>
+          <w:rFonts w:asciiTheme="minorBidi" w:hAnsiTheme="minorBidi"/>
+          <w:b/>
+          <w:bCs/>
+          <w:sz w:val="32"/>
+          <w:szCs w:val="32"/>
+          <w:u w:val="single"/>
+        </w:rPr>
+        <w:t>Code Walkthrough</w:t>
+      </w:r>
+      <w:r>
+        <w:rPr>
+          <w:rFonts w:asciiTheme="minorBidi" w:hAnsiTheme="minorBidi"/>
+          <w:b/>
+          <w:bCs/>
+          <w:sz w:val="32"/>
+          <w:szCs w:val="32"/>
+          <w:u w:val="single"/>
+        </w:rPr>
+        <w:t>:</w:t>
+      </w:r>
+    </w:p>
+    <w:p>
+      <w:pPr>
+        <w:ind w:left="720"/>
+        <w:rPr>
+          <w:rFonts w:asciiTheme="minorBidi" w:hAnsiTheme="minorBidi"/>
+          <w:b/>
+          <w:bCs/>
+          <w:sz w:val="32"/>
+          <w:szCs w:val="32"/>
+          <w:u w:val="single"/>
+        </w:rPr>
+      </w:pPr>
+    </w:p>
+    <w:p>
+      <w:pPr>
+        <w:pStyle w:val="ListParagraph"/>
+        <w:numPr>
+          <w:ilvl w:val="1"/>
+          <w:numId w:val="24"/>
+        </w:numPr>
+        <w:rPr>
+          <w:rFonts w:asciiTheme="minorBidi" w:hAnsiTheme="minorBidi"/>
+          <w:b/>
+          <w:bCs/>
+          <w:sz w:val="28"/>
+          <w:szCs w:val="28"/>
+          <w:u w:val="single"/>
+        </w:rPr>
+      </w:pPr>
+      <w:r>
+        <w:rPr>
+          <w:rFonts w:asciiTheme="minorBidi" w:hAnsiTheme="minorBidi"/>
+          <w:b/>
+          <w:bCs/>
+          <w:sz w:val="28"/>
+          <w:szCs w:val="28"/>
+          <w:u w:val="single"/>
+        </w:rPr>
+        <w:t>Main Function:</w:t>
+      </w:r>
+    </w:p>
+    <w:p>
+      <w:pPr>
+        <w:pStyle w:val="ListParagraph"/>
+        <w:ind w:left="1440"/>
+        <w:rPr>
+          <w:rFonts w:asciiTheme="minorBidi" w:hAnsiTheme="minorBidi"/>
+          <w:sz w:val="28"/>
+          <w:szCs w:val="28"/>
+        </w:rPr>
+      </w:pPr>
+    </w:p>
+    <w:p>
+      <w:pPr>
+        <w:pStyle w:val="ListParagraph"/>
+        <w:ind w:left="1440"/>
+        <w:rPr>
+          <w:rFonts w:asciiTheme="minorBidi" w:hAnsiTheme="minorBidi"/>
+          <w:sz w:val="24"/>
+          <w:szCs w:val="24"/>
+        </w:rPr>
+      </w:pPr>
+      <w:r>
+        <w:rPr>
+          <w:rFonts w:asciiTheme="minorBidi" w:hAnsiTheme="minorBidi"/>
+          <w:sz w:val="24"/>
+          <w:szCs w:val="24"/>
+        </w:rPr>
+        <w:t xml:space="preserve">The main function contained the most general parts of the </w:t>
+      </w:r>
+      <w:r>
+        <w:rPr>
+          <w:rFonts w:asciiTheme="minorBidi" w:hAnsiTheme="minorBidi"/>
+          <w:sz w:val="24"/>
+          <w:szCs w:val="24"/>
+        </w:rPr>
+        <w:t>script</w:t>
+      </w:r>
+      <w:r>
+        <w:rPr>
+          <w:rFonts w:asciiTheme="minorBidi" w:hAnsiTheme="minorBidi"/>
+          <w:sz w:val="24"/>
+          <w:szCs w:val="24"/>
+        </w:rPr>
+        <w:t>. At first, I loaded the Iris dataset into two array variables separating the features from the class labels. Secondly, I plotted the first two features of the Iris dataset using matplotlib. Then, I called the “</w:t>
+      </w:r>
+      <w:proofErr w:type="spellStart"/>
+      <w:r>
+        <w:rPr>
+          <w:rFonts w:asciiTheme="minorBidi" w:hAnsiTheme="minorBidi"/>
+          <w:sz w:val="24"/>
+          <w:szCs w:val="24"/>
+        </w:rPr>
+        <w:t>apply_pca</w:t>
+      </w:r>
+      <w:proofErr w:type="spellEnd"/>
+      <w:r>
+        <w:rPr>
+          <w:rFonts w:asciiTheme="minorBidi" w:hAnsiTheme="minorBidi"/>
+          <w:sz w:val="24"/>
+          <w:szCs w:val="24"/>
+        </w:rPr>
+        <w:t>” function passing to it the input matrix of features, the function then return</w:t>
+      </w:r>
+      <w:r>
+        <w:rPr>
+          <w:rFonts w:asciiTheme="minorBidi" w:hAnsiTheme="minorBidi"/>
+          <w:sz w:val="24"/>
+          <w:szCs w:val="24"/>
+        </w:rPr>
+        <w:t>s</w:t>
+      </w:r>
+      <w:r>
+        <w:rPr>
+          <w:rFonts w:asciiTheme="minorBidi" w:hAnsiTheme="minorBidi"/>
+          <w:sz w:val="24"/>
+          <w:szCs w:val="24"/>
+        </w:rPr>
+        <w:t xml:space="preserve"> the projected features (principle components). I plotted the first and second principle components using matplotlib. At the end, I used Scikit-</w:t>
+      </w:r>
+      <w:proofErr w:type="spellStart"/>
+      <w:r>
+        <w:rPr>
+          <w:rFonts w:asciiTheme="minorBidi" w:hAnsiTheme="minorBidi"/>
+          <w:sz w:val="24"/>
+          <w:szCs w:val="24"/>
+        </w:rPr>
+        <w:t>learn’s</w:t>
+      </w:r>
+      <w:proofErr w:type="spellEnd"/>
+      <w:r>
+        <w:rPr>
+          <w:rFonts w:asciiTheme="minorBidi" w:hAnsiTheme="minorBidi"/>
+          <w:sz w:val="24"/>
+          <w:szCs w:val="24"/>
+        </w:rPr>
+        <w:t xml:space="preserve"> PCA function on the Iris dataset and plotted its output </w:t>
+      </w:r>
+      <w:proofErr w:type="gramStart"/>
+      <w:r>
+        <w:rPr>
+          <w:rFonts w:asciiTheme="minorBidi" w:hAnsiTheme="minorBidi"/>
+          <w:sz w:val="24"/>
+          <w:szCs w:val="24"/>
+        </w:rPr>
+        <w:t>in order to</w:t>
+      </w:r>
+      <w:proofErr w:type="gramEnd"/>
+      <w:r>
+        <w:rPr>
+          <w:rFonts w:asciiTheme="minorBidi" w:hAnsiTheme="minorBidi"/>
+          <w:sz w:val="24"/>
+          <w:szCs w:val="24"/>
+        </w:rPr>
+        <w:t xml:space="preserve"> test my own output and compare it against a standard PCA implementation.</w:t>
+      </w:r>
+    </w:p>
+    <w:p>
+      <w:pPr>
+        <w:pStyle w:val="ListParagraph"/>
+        <w:ind w:left="1440"/>
+        <w:rPr>
+          <w:rFonts w:asciiTheme="minorBidi" w:hAnsiTheme="minorBidi"/>
+          <w:sz w:val="28"/>
+          <w:szCs w:val="28"/>
+        </w:rPr>
+      </w:pPr>
+    </w:p>
+    <w:p>
+      <w:pPr>
+        <w:pStyle w:val="ListParagraph"/>
+        <w:ind w:left="1440"/>
+        <w:rPr>
+          <w:rFonts w:asciiTheme="minorBidi" w:hAnsiTheme="minorBidi"/>
+          <w:sz w:val="28"/>
+          <w:szCs w:val="28"/>
+        </w:rPr>
+      </w:pPr>
+      <w:r>
+        <w:rPr>
+          <w:noProof/>
+        </w:rPr>
+        <w:drawing>
+          <wp:inline distT="0" distB="0" distL="0" distR="0" wp14:anchorId="7AD942A1" wp14:editId="64D1632C">
+            <wp:extent cx="5806440" cy="3042178"/>
+            <wp:effectExtent l="0" t="0" r="3810" b="6350"/>
+            <wp:docPr id="4" name="Picture 4"/>
+            <wp:cNvGraphicFramePr>
+              <a:graphicFrameLocks xmlns:a="http://schemas.openxmlformats.org/drawingml/2006/main" noChangeAspect="1"/>
+            </wp:cNvGraphicFramePr>
+            <a:graphic xmlns:a="http://schemas.openxmlformats.org/drawingml/2006/main">
+              <a:graphicData uri="http://schemas.openxmlformats.org/drawingml/2006/picture">
+                <pic:pic xmlns:pic="http://schemas.openxmlformats.org/drawingml/2006/picture">
+                  <pic:nvPicPr>
+                    <pic:cNvPr id="1" name=""/>
+                    <pic:cNvPicPr/>
+                  </pic:nvPicPr>
+                  <pic:blipFill>
+                    <a:blip r:embed="rId13"/>
+                    <a:stretch>
+                      <a:fillRect/>
+                    </a:stretch>
+                  </pic:blipFill>
+                  <pic:spPr>
+                    <a:xfrm>
+                      <a:off x="0" y="0"/>
+                      <a:ext cx="5811388" cy="3044770"/>
+                    </a:xfrm>
+                    <a:prstGeom prst="rect">
+                      <a:avLst/>
+                    </a:prstGeom>
+                  </pic:spPr>
+                </pic:pic>
+              </a:graphicData>
+            </a:graphic>
+          </wp:inline>
+        </w:drawing>
+      </w:r>
+    </w:p>
+    <w:p>
+      <w:pPr>
+        <w:pStyle w:val="ListParagraph"/>
+        <w:ind w:left="1440"/>
+        <w:rPr>
+          <w:rFonts w:asciiTheme="minorBidi" w:hAnsiTheme="minorBidi"/>
+          <w:sz w:val="28"/>
+          <w:szCs w:val="28"/>
+        </w:rPr>
+      </w:pPr>
+    </w:p>
+    <w:p>
+      <w:pPr>
+        <w:pStyle w:val="ListParagraph"/>
+        <w:ind w:left="1440"/>
+        <w:rPr>
+          <w:rFonts w:asciiTheme="minorBidi" w:hAnsiTheme="minorBidi"/>
+          <w:sz w:val="28"/>
+          <w:szCs w:val="28"/>
+        </w:rPr>
+      </w:pPr>
+    </w:p>
+    <w:p>
+      <w:pPr>
+        <w:pStyle w:val="ListParagraph"/>
+        <w:ind w:left="1440"/>
+        <w:rPr>
+          <w:rFonts w:asciiTheme="minorBidi" w:hAnsiTheme="minorBidi"/>
+          <w:sz w:val="28"/>
+          <w:szCs w:val="28"/>
+        </w:rPr>
+      </w:pPr>
+    </w:p>
+    <w:p>
+      <w:pPr>
+        <w:pStyle w:val="ListParagraph"/>
+        <w:ind w:left="1440"/>
+        <w:rPr>
+          <w:rFonts w:asciiTheme="minorBidi" w:hAnsiTheme="minorBidi"/>
+          <w:sz w:val="28"/>
+          <w:szCs w:val="28"/>
+        </w:rPr>
+      </w:pPr>
+    </w:p>
+    <w:p>
+      <w:pPr>
+        <w:pStyle w:val="ListParagraph"/>
+        <w:ind w:left="1440"/>
+        <w:rPr>
+          <w:rFonts w:asciiTheme="minorBidi" w:hAnsiTheme="minorBidi"/>
+          <w:sz w:val="28"/>
+          <w:szCs w:val="28"/>
+        </w:rPr>
+      </w:pPr>
+    </w:p>
+    <w:p>
+      <w:pPr>
+        <w:pStyle w:val="ListParagraph"/>
+        <w:ind w:left="1440"/>
+        <w:rPr>
+          <w:rFonts w:asciiTheme="minorBidi" w:hAnsiTheme="minorBidi"/>
+          <w:sz w:val="28"/>
+          <w:szCs w:val="28"/>
+        </w:rPr>
+      </w:pPr>
+    </w:p>
+    <w:p>
+      <w:pPr>
+        <w:pStyle w:val="ListParagraph"/>
+        <w:ind w:left="1440"/>
+        <w:rPr>
+          <w:rFonts w:asciiTheme="minorBidi" w:hAnsiTheme="minorBidi"/>
+          <w:sz w:val="28"/>
+          <w:szCs w:val="28"/>
+        </w:rPr>
+      </w:pPr>
+    </w:p>
+    <w:p>
+      <w:pPr>
+        <w:pStyle w:val="ListParagraph"/>
+        <w:ind w:left="1440"/>
+        <w:rPr>
+          <w:rFonts w:asciiTheme="minorBidi" w:hAnsiTheme="minorBidi"/>
+          <w:sz w:val="28"/>
+          <w:szCs w:val="28"/>
+        </w:rPr>
+      </w:pPr>
+    </w:p>
+    <w:p>
+      <w:pPr>
+        <w:pStyle w:val="ListParagraph"/>
+        <w:ind w:left="1440"/>
+        <w:rPr>
+          <w:rFonts w:asciiTheme="minorBidi" w:hAnsiTheme="minorBidi"/>
+          <w:sz w:val="28"/>
+          <w:szCs w:val="28"/>
+        </w:rPr>
+      </w:pPr>
+    </w:p>
+    <w:p>
+      <w:pPr>
+        <w:pStyle w:val="ListParagraph"/>
+        <w:numPr>
+          <w:ilvl w:val="1"/>
+          <w:numId w:val="24"/>
+        </w:numPr>
+        <w:rPr>
+          <w:rFonts w:asciiTheme="minorBidi" w:hAnsiTheme="minorBidi"/>
+          <w:b/>
+          <w:bCs/>
+          <w:sz w:val="28"/>
+          <w:szCs w:val="28"/>
+          <w:u w:val="single"/>
+        </w:rPr>
+      </w:pPr>
+      <w:r>
+        <w:rPr>
+          <w:rFonts w:asciiTheme="minorBidi" w:hAnsiTheme="minorBidi"/>
+          <w:b/>
+          <w:bCs/>
+          <w:sz w:val="28"/>
+          <w:szCs w:val="28"/>
+          <w:u w:val="single"/>
+        </w:rPr>
+        <w:t>Applying PCA</w:t>
+      </w:r>
+      <w:r>
+        <w:rPr>
+          <w:rFonts w:asciiTheme="minorBidi" w:hAnsiTheme="minorBidi"/>
+          <w:b/>
+          <w:bCs/>
+          <w:sz w:val="28"/>
+          <w:szCs w:val="28"/>
+          <w:u w:val="single"/>
+        </w:rPr>
+        <w:t xml:space="preserve"> Function:</w:t>
+      </w:r>
+    </w:p>
+    <w:p>
+      <w:pPr>
+        <w:pStyle w:val="ListParagraph"/>
+        <w:ind w:left="1440"/>
+        <w:rPr>
+          <w:rFonts w:asciiTheme="minorBidi" w:hAnsiTheme="minorBidi"/>
+          <w:sz w:val="28"/>
+          <w:szCs w:val="28"/>
+        </w:rPr>
+      </w:pPr>
+    </w:p>
+    <w:p>
+      <w:pPr>
+        <w:pStyle w:val="ListParagraph"/>
+        <w:ind w:left="1440"/>
+        <w:rPr>
+          <w:rFonts w:asciiTheme="minorBidi" w:hAnsiTheme="minorBidi"/>
+          <w:sz w:val="24"/>
+          <w:szCs w:val="24"/>
+        </w:rPr>
+      </w:pPr>
+      <w:r>
+        <w:rPr>
+          <w:rFonts w:asciiTheme="minorBidi" w:hAnsiTheme="minorBidi"/>
+          <w:sz w:val="24"/>
+          <w:szCs w:val="24"/>
+        </w:rPr>
+        <w:t>The “</w:t>
+      </w:r>
+      <w:proofErr w:type="spellStart"/>
+      <w:r>
+        <w:rPr>
+          <w:rFonts w:asciiTheme="minorBidi" w:hAnsiTheme="minorBidi"/>
+          <w:sz w:val="24"/>
+          <w:szCs w:val="24"/>
+        </w:rPr>
+        <w:t>apply_pca</w:t>
+      </w:r>
+      <w:proofErr w:type="spellEnd"/>
+      <w:r>
+        <w:rPr>
+          <w:rFonts w:asciiTheme="minorBidi" w:hAnsiTheme="minorBidi"/>
+          <w:sz w:val="24"/>
+          <w:szCs w:val="24"/>
+        </w:rPr>
+        <w:t>” function takes the input matrix of features and normalizes it. Then, the normalized matrix is passed to a function called “</w:t>
+      </w:r>
+      <w:proofErr w:type="spellStart"/>
+      <w:r>
+        <w:rPr>
+          <w:rFonts w:asciiTheme="minorBidi" w:hAnsiTheme="minorBidi"/>
+          <w:sz w:val="24"/>
+          <w:szCs w:val="24"/>
+        </w:rPr>
+        <w:t>calculate_covariance</w:t>
+      </w:r>
+      <w:proofErr w:type="spellEnd"/>
+      <w:r>
+        <w:rPr>
+          <w:rFonts w:asciiTheme="minorBidi" w:hAnsiTheme="minorBidi"/>
+          <w:sz w:val="24"/>
+          <w:szCs w:val="24"/>
+        </w:rPr>
+        <w:t>” which calculates the covariance matrix. The covariance matrix is then used to calculate the eigenvectors and eigenvalues using the “</w:t>
+      </w:r>
+      <w:proofErr w:type="spellStart"/>
+      <w:r>
+        <w:rPr>
+          <w:rFonts w:asciiTheme="minorBidi" w:hAnsiTheme="minorBidi"/>
+          <w:sz w:val="24"/>
+          <w:szCs w:val="24"/>
+        </w:rPr>
+        <w:t>eig</w:t>
+      </w:r>
+      <w:proofErr w:type="spellEnd"/>
+      <w:r>
+        <w:rPr>
+          <w:rFonts w:asciiTheme="minorBidi" w:hAnsiTheme="minorBidi"/>
+          <w:sz w:val="24"/>
+          <w:szCs w:val="24"/>
+        </w:rPr>
+        <w:t>” function provided by “</w:t>
+      </w:r>
+      <w:proofErr w:type="spellStart"/>
+      <w:proofErr w:type="gramStart"/>
+      <w:r>
+        <w:rPr>
+          <w:rFonts w:asciiTheme="minorBidi" w:hAnsiTheme="minorBidi"/>
+          <w:sz w:val="24"/>
+          <w:szCs w:val="24"/>
+        </w:rPr>
+        <w:t>np.linalg</w:t>
+      </w:r>
+      <w:proofErr w:type="spellEnd"/>
+      <w:proofErr w:type="gramEnd"/>
+      <w:r>
+        <w:rPr>
+          <w:rFonts w:asciiTheme="minorBidi" w:hAnsiTheme="minorBidi"/>
+          <w:sz w:val="24"/>
+          <w:szCs w:val="24"/>
+        </w:rPr>
+        <w:t>”. The eigenvectors and eigenvalues are passed as parameters to the “</w:t>
+      </w:r>
+      <w:proofErr w:type="spellStart"/>
+      <w:r>
+        <w:rPr>
+          <w:rFonts w:asciiTheme="minorBidi" w:hAnsiTheme="minorBidi"/>
+          <w:sz w:val="24"/>
+          <w:szCs w:val="24"/>
+        </w:rPr>
+        <w:t>sort_eigenvectors</w:t>
+      </w:r>
+      <w:proofErr w:type="spellEnd"/>
+      <w:r>
+        <w:rPr>
+          <w:rFonts w:asciiTheme="minorBidi" w:hAnsiTheme="minorBidi"/>
+          <w:sz w:val="24"/>
+          <w:szCs w:val="24"/>
+        </w:rPr>
+        <w:t xml:space="preserve">” function which returns a list of sorted eigenvectors in which the eigenvectors at the beginning of the list contain much more variability (higher eigenvalues) than the eigenvectors towards the end of the list (lower eigenvalues). Finally, the eigenvectors list is used to multiply each eigenvector by the input normalized matrix </w:t>
+      </w:r>
+      <w:proofErr w:type="gramStart"/>
+      <w:r>
+        <w:rPr>
+          <w:rFonts w:asciiTheme="minorBidi" w:hAnsiTheme="minorBidi"/>
+          <w:sz w:val="24"/>
+          <w:szCs w:val="24"/>
+        </w:rPr>
+        <w:t>in order to</w:t>
+      </w:r>
+      <w:proofErr w:type="gramEnd"/>
+      <w:r>
+        <w:rPr>
+          <w:rFonts w:asciiTheme="minorBidi" w:hAnsiTheme="minorBidi"/>
+          <w:sz w:val="24"/>
+          <w:szCs w:val="24"/>
+        </w:rPr>
+        <w:t xml:space="preserve"> calculate the principle components. The principle components are appended to a list called “</w:t>
+      </w:r>
+      <w:proofErr w:type="spellStart"/>
+      <w:r>
+        <w:rPr>
+          <w:rFonts w:asciiTheme="minorBidi" w:hAnsiTheme="minorBidi"/>
+          <w:sz w:val="24"/>
+          <w:szCs w:val="24"/>
+        </w:rPr>
+        <w:t>pc_list</w:t>
+      </w:r>
+      <w:proofErr w:type="spellEnd"/>
+      <w:r>
+        <w:rPr>
+          <w:rFonts w:asciiTheme="minorBidi" w:hAnsiTheme="minorBidi"/>
+          <w:sz w:val="24"/>
+          <w:szCs w:val="24"/>
+        </w:rPr>
+        <w:t>” in the same order of their eigenvectors and the “</w:t>
+      </w:r>
+      <w:proofErr w:type="spellStart"/>
+      <w:r>
+        <w:rPr>
+          <w:rFonts w:asciiTheme="minorBidi" w:hAnsiTheme="minorBidi"/>
+          <w:sz w:val="24"/>
+          <w:szCs w:val="24"/>
+        </w:rPr>
+        <w:t>pc_list</w:t>
+      </w:r>
+      <w:proofErr w:type="spellEnd"/>
+      <w:r>
+        <w:rPr>
+          <w:rFonts w:asciiTheme="minorBidi" w:hAnsiTheme="minorBidi"/>
+          <w:sz w:val="24"/>
+          <w:szCs w:val="24"/>
+        </w:rPr>
+        <w:t>” is returned.</w:t>
+      </w:r>
+    </w:p>
+    <w:p>
+      <w:pPr>
+        <w:pStyle w:val="ListParagraph"/>
+        <w:ind w:left="1440"/>
+        <w:rPr>
+          <w:rFonts w:asciiTheme="minorBidi" w:hAnsiTheme="minorBidi"/>
+          <w:sz w:val="24"/>
+          <w:szCs w:val="24"/>
+        </w:rPr>
+      </w:pPr>
+    </w:p>
+    <w:p>
+      <w:pPr>
+        <w:pStyle w:val="ListParagraph"/>
+        <w:ind w:left="1440"/>
+        <w:rPr>
+          <w:rFonts w:asciiTheme="minorBidi" w:hAnsiTheme="minorBidi"/>
+          <w:sz w:val="24"/>
+          <w:szCs w:val="24"/>
+        </w:rPr>
+      </w:pPr>
+    </w:p>
+    <w:p>
+      <w:pPr>
+        <w:pStyle w:val="ListParagraph"/>
+        <w:ind w:left="1440"/>
+        <w:rPr>
+          <w:rFonts w:asciiTheme="minorBidi" w:hAnsiTheme="minorBidi"/>
+          <w:sz w:val="28"/>
+          <w:szCs w:val="28"/>
+        </w:rPr>
+      </w:pPr>
+      <w:r>
+        <w:rPr>
+          <w:noProof/>
+        </w:rPr>
+        <w:drawing>
+          <wp:inline distT="0" distB="0" distL="0" distR="0" wp14:anchorId="2626C45F" wp14:editId="24AEAB86">
+            <wp:extent cx="5811857" cy="3893820"/>
+            <wp:effectExtent l="0" t="0" r="0" b="0"/>
+            <wp:docPr id="7" name="Picture 7"/>
+            <wp:cNvGraphicFramePr>
+              <a:graphicFrameLocks xmlns:a="http://schemas.openxmlformats.org/drawingml/2006/main" noChangeAspect="1"/>
+            </wp:cNvGraphicFramePr>
+            <a:graphic xmlns:a="http://schemas.openxmlformats.org/drawingml/2006/main">
+              <a:graphicData uri="http://schemas.openxmlformats.org/drawingml/2006/picture">
+                <pic:pic xmlns:pic="http://schemas.openxmlformats.org/drawingml/2006/picture">
+                  <pic:nvPicPr>
+                    <pic:cNvPr id="1" name=""/>
+                    <pic:cNvPicPr/>
+                  </pic:nvPicPr>
+                  <pic:blipFill>
+                    <a:blip r:embed="rId14"/>
+                    <a:stretch>
+                      <a:fillRect/>
+                    </a:stretch>
+                  </pic:blipFill>
+                  <pic:spPr>
+                    <a:xfrm>
+                      <a:off x="0" y="0"/>
+                      <a:ext cx="5817509" cy="3897607"/>
+                    </a:xfrm>
+                    <a:prstGeom prst="rect">
+                      <a:avLst/>
+                    </a:prstGeom>
+                  </pic:spPr>
+                </pic:pic>
+              </a:graphicData>
+            </a:graphic>
+          </wp:inline>
+        </w:drawing>
+      </w:r>
+    </w:p>
+    <w:p>
+      <w:pPr>
+        <w:pStyle w:val="ListParagraph"/>
+        <w:ind w:left="1440"/>
+        <w:rPr>
+          <w:rFonts w:asciiTheme="minorBidi" w:hAnsiTheme="minorBidi"/>
+          <w:sz w:val="28"/>
+          <w:szCs w:val="28"/>
+        </w:rPr>
+      </w:pPr>
+    </w:p>
+    <w:p>
+      <w:pPr>
+        <w:pStyle w:val="ListParagraph"/>
+        <w:ind w:left="1440"/>
+        <w:rPr>
+          <w:rFonts w:asciiTheme="minorBidi" w:hAnsiTheme="minorBidi"/>
+          <w:sz w:val="28"/>
+          <w:szCs w:val="28"/>
+        </w:rPr>
+      </w:pPr>
+    </w:p>
+    <w:p>
+      <w:pPr>
+        <w:pStyle w:val="ListParagraph"/>
+        <w:ind w:left="1440"/>
+        <w:rPr>
+          <w:rFonts w:asciiTheme="minorBidi" w:hAnsiTheme="minorBidi"/>
+          <w:sz w:val="28"/>
+          <w:szCs w:val="28"/>
+        </w:rPr>
+      </w:pPr>
+    </w:p>
+    <w:p>
+      <w:pPr>
+        <w:pStyle w:val="ListParagraph"/>
+        <w:numPr>
+          <w:ilvl w:val="1"/>
+          <w:numId w:val="24"/>
+        </w:numPr>
+        <w:rPr>
+          <w:rFonts w:asciiTheme="minorBidi" w:hAnsiTheme="minorBidi"/>
+          <w:b/>
+          <w:bCs/>
+          <w:sz w:val="28"/>
+          <w:szCs w:val="28"/>
+          <w:u w:val="single"/>
+        </w:rPr>
+      </w:pPr>
+      <w:r>
+        <w:rPr>
+          <w:rFonts w:asciiTheme="minorBidi" w:hAnsiTheme="minorBidi"/>
+          <w:b/>
+          <w:bCs/>
+          <w:sz w:val="28"/>
+          <w:szCs w:val="28"/>
+          <w:u w:val="single"/>
+        </w:rPr>
+        <w:t>Plotting Function</w:t>
+      </w:r>
+      <w:r>
+        <w:rPr>
+          <w:rFonts w:asciiTheme="minorBidi" w:hAnsiTheme="minorBidi"/>
+          <w:b/>
+          <w:bCs/>
+          <w:sz w:val="28"/>
+          <w:szCs w:val="28"/>
+          <w:u w:val="single"/>
+        </w:rPr>
+        <w:t>:</w:t>
+      </w:r>
+    </w:p>
+    <w:p>
+      <w:pPr>
+        <w:pStyle w:val="ListParagraph"/>
+        <w:ind w:left="1440"/>
+        <w:rPr>
+          <w:rFonts w:asciiTheme="minorBidi" w:hAnsiTheme="minorBidi"/>
+          <w:sz w:val="28"/>
+          <w:szCs w:val="28"/>
+        </w:rPr>
+      </w:pPr>
+    </w:p>
+    <w:p>
+      <w:pPr>
+        <w:pStyle w:val="ListParagraph"/>
+        <w:ind w:left="1440"/>
+        <w:rPr>
+          <w:rFonts w:asciiTheme="minorBidi" w:hAnsiTheme="minorBidi"/>
+          <w:sz w:val="24"/>
+          <w:szCs w:val="24"/>
+        </w:rPr>
+      </w:pPr>
+      <w:r>
+        <w:rPr>
+          <w:rFonts w:asciiTheme="minorBidi" w:hAnsiTheme="minorBidi"/>
+          <w:sz w:val="24"/>
+          <w:szCs w:val="24"/>
+        </w:rPr>
+        <w:t xml:space="preserve">The </w:t>
+      </w:r>
+      <w:r>
+        <w:rPr>
+          <w:rFonts w:asciiTheme="minorBidi" w:hAnsiTheme="minorBidi"/>
+          <w:sz w:val="24"/>
+          <w:szCs w:val="24"/>
+        </w:rPr>
+        <w:t xml:space="preserve">“display_2D_scatter_plot” function is used to plot either the input or the output from the PCA. It takes parameters such as title, </w:t>
+      </w:r>
+      <w:proofErr w:type="spellStart"/>
+      <w:r>
+        <w:rPr>
+          <w:rFonts w:asciiTheme="minorBidi" w:hAnsiTheme="minorBidi"/>
+          <w:sz w:val="24"/>
+          <w:szCs w:val="24"/>
+        </w:rPr>
+        <w:t>xlabel</w:t>
+      </w:r>
+      <w:proofErr w:type="spellEnd"/>
+      <w:r>
+        <w:rPr>
+          <w:rFonts w:asciiTheme="minorBidi" w:hAnsiTheme="minorBidi"/>
+          <w:sz w:val="24"/>
+          <w:szCs w:val="24"/>
+        </w:rPr>
+        <w:t xml:space="preserve"> and </w:t>
+      </w:r>
+      <w:proofErr w:type="spellStart"/>
+      <w:r>
+        <w:rPr>
+          <w:rFonts w:asciiTheme="minorBidi" w:hAnsiTheme="minorBidi"/>
+          <w:sz w:val="24"/>
+          <w:szCs w:val="24"/>
+        </w:rPr>
+        <w:t>ylabel</w:t>
+      </w:r>
+      <w:proofErr w:type="spellEnd"/>
+      <w:r>
+        <w:rPr>
+          <w:rFonts w:asciiTheme="minorBidi" w:hAnsiTheme="minorBidi"/>
+          <w:sz w:val="24"/>
+          <w:szCs w:val="24"/>
+        </w:rPr>
+        <w:t xml:space="preserve"> depending on the required plot. The most important parameter is the dataset which is the data to be plotted. Only two dimensions are taken into consideration in the plot.</w:t>
+      </w:r>
+    </w:p>
+    <w:p>
+      <w:pPr>
+        <w:pStyle w:val="ListParagraph"/>
+        <w:ind w:left="1440"/>
+        <w:rPr>
+          <w:rFonts w:asciiTheme="minorBidi" w:hAnsiTheme="minorBidi"/>
+          <w:sz w:val="24"/>
+          <w:szCs w:val="24"/>
+        </w:rPr>
+      </w:pPr>
+    </w:p>
+    <w:p>
+      <w:pPr>
+        <w:pStyle w:val="ListParagraph"/>
+        <w:ind w:left="1440"/>
+        <w:rPr>
+          <w:rFonts w:asciiTheme="minorBidi" w:hAnsiTheme="minorBidi"/>
+          <w:sz w:val="28"/>
+          <w:szCs w:val="28"/>
+        </w:rPr>
+      </w:pPr>
+      <w:r>
+        <w:rPr>
+          <w:noProof/>
+        </w:rPr>
+        <w:drawing>
+          <wp:inline distT="0" distB="0" distL="0" distR="0" wp14:anchorId="33BC43D2" wp14:editId="6C0D2CA7">
+            <wp:extent cx="5868435" cy="4015740"/>
+            <wp:effectExtent l="0" t="0" r="0" b="3810"/>
+            <wp:docPr id="9" name="Picture 9"/>
+            <wp:cNvGraphicFramePr>
+              <a:graphicFrameLocks xmlns:a="http://schemas.openxmlformats.org/drawingml/2006/main" noChangeAspect="1"/>
+            </wp:cNvGraphicFramePr>
+            <a:graphic xmlns:a="http://schemas.openxmlformats.org/drawingml/2006/main">
+              <a:graphicData uri="http://schemas.openxmlformats.org/drawingml/2006/picture">
+                <pic:pic xmlns:pic="http://schemas.openxmlformats.org/drawingml/2006/picture">
+                  <pic:nvPicPr>
+                    <pic:cNvPr id="1" name=""/>
+                    <pic:cNvPicPr/>
+                  </pic:nvPicPr>
+                  <pic:blipFill>
+                    <a:blip r:embed="rId15"/>
+                    <a:stretch>
+                      <a:fillRect/>
+                    </a:stretch>
+                  </pic:blipFill>
+                  <pic:spPr>
+                    <a:xfrm>
+                      <a:off x="0" y="0"/>
+                      <a:ext cx="5871950" cy="4018145"/>
+                    </a:xfrm>
+                    <a:prstGeom prst="rect">
+                      <a:avLst/>
+                    </a:prstGeom>
+                  </pic:spPr>
+                </pic:pic>
+              </a:graphicData>
+            </a:graphic>
+          </wp:inline>
+        </w:drawing>
+      </w:r>
+    </w:p>
+    <w:p>
+      <w:pPr>
+        <w:pStyle w:val="ListParagraph"/>
+        <w:ind w:left="1440"/>
+        <w:rPr>
+          <w:rFonts w:asciiTheme="minorBidi" w:hAnsiTheme="minorBidi"/>
+          <w:sz w:val="28"/>
+          <w:szCs w:val="28"/>
+        </w:rPr>
+      </w:pPr>
+    </w:p>
+    <w:p>
+      <w:pPr>
+        <w:pStyle w:val="ListParagraph"/>
+        <w:ind w:left="1440"/>
+        <w:rPr>
+          <w:rFonts w:asciiTheme="minorBidi" w:hAnsiTheme="minorBidi"/>
+          <w:sz w:val="28"/>
+          <w:szCs w:val="28"/>
+        </w:rPr>
+      </w:pPr>
+    </w:p>
+    <w:p>
+      <w:pPr>
+        <w:pStyle w:val="ListParagraph"/>
+        <w:ind w:left="1440"/>
+        <w:rPr>
+          <w:rFonts w:asciiTheme="minorBidi" w:hAnsiTheme="minorBidi"/>
+          <w:sz w:val="28"/>
+          <w:szCs w:val="28"/>
+        </w:rPr>
+      </w:pPr>
+    </w:p>
+    <w:p>
+      <w:pPr>
+        <w:pStyle w:val="ListParagraph"/>
+        <w:ind w:left="1440"/>
+        <w:rPr>
+          <w:rFonts w:asciiTheme="minorBidi" w:hAnsiTheme="minorBidi"/>
+          <w:sz w:val="28"/>
+          <w:szCs w:val="28"/>
+        </w:rPr>
+      </w:pPr>
+    </w:p>
+    <w:p>
+      <w:pPr>
+        <w:pStyle w:val="ListParagraph"/>
+        <w:ind w:left="1440"/>
+        <w:rPr>
+          <w:rFonts w:asciiTheme="minorBidi" w:hAnsiTheme="minorBidi"/>
+          <w:sz w:val="28"/>
+          <w:szCs w:val="28"/>
+        </w:rPr>
+      </w:pPr>
+    </w:p>
+    <w:p>
+      <w:pPr>
+        <w:pStyle w:val="ListParagraph"/>
+        <w:ind w:left="1440"/>
+        <w:rPr>
+          <w:rFonts w:asciiTheme="minorBidi" w:hAnsiTheme="minorBidi"/>
+          <w:sz w:val="28"/>
+          <w:szCs w:val="28"/>
+        </w:rPr>
+      </w:pPr>
+    </w:p>
+    <w:p>
+      <w:pPr>
+        <w:pStyle w:val="ListParagraph"/>
+        <w:ind w:left="1440"/>
+        <w:rPr>
+          <w:rFonts w:asciiTheme="minorBidi" w:hAnsiTheme="minorBidi"/>
+          <w:sz w:val="28"/>
+          <w:szCs w:val="28"/>
+        </w:rPr>
+      </w:pPr>
+    </w:p>
+    <w:p>
+      <w:pPr>
+        <w:pStyle w:val="ListParagraph"/>
+        <w:ind w:left="1440"/>
+        <w:rPr>
+          <w:rFonts w:asciiTheme="minorBidi" w:hAnsiTheme="minorBidi"/>
+          <w:sz w:val="28"/>
+          <w:szCs w:val="28"/>
+        </w:rPr>
+      </w:pPr>
+    </w:p>
+    <w:p>
+      <w:pPr>
+        <w:pStyle w:val="ListParagraph"/>
+        <w:ind w:left="1440"/>
+        <w:rPr>
+          <w:rFonts w:asciiTheme="minorBidi" w:hAnsiTheme="minorBidi"/>
+          <w:sz w:val="28"/>
+          <w:szCs w:val="28"/>
+        </w:rPr>
+      </w:pPr>
+    </w:p>
+    <w:p>
+      <w:pPr>
+        <w:pStyle w:val="ListParagraph"/>
+        <w:ind w:left="1440"/>
+        <w:rPr>
+          <w:rFonts w:asciiTheme="minorBidi" w:hAnsiTheme="minorBidi"/>
+          <w:sz w:val="28"/>
+          <w:szCs w:val="28"/>
+        </w:rPr>
+      </w:pPr>
+    </w:p>
+    <w:p>
+      <w:pPr>
+        <w:pStyle w:val="ListParagraph"/>
+        <w:ind w:left="1440"/>
+        <w:rPr>
+          <w:rFonts w:asciiTheme="minorBidi" w:hAnsiTheme="minorBidi"/>
+          <w:sz w:val="28"/>
+          <w:szCs w:val="28"/>
+        </w:rPr>
+      </w:pPr>
+    </w:p>
+    <w:p>
+      <w:pPr>
+        <w:pStyle w:val="ListParagraph"/>
+        <w:numPr>
+          <w:ilvl w:val="0"/>
+          <w:numId w:val="24"/>
+        </w:numPr>
+        <w:rPr>
+          <w:rFonts w:asciiTheme="minorBidi" w:hAnsiTheme="minorBidi"/>
+          <w:b/>
+          <w:bCs/>
+          <w:sz w:val="32"/>
+          <w:szCs w:val="32"/>
+          <w:u w:val="single"/>
+        </w:rPr>
+      </w:pPr>
+      <w:r>
+        <w:rPr>
+          <w:rFonts w:asciiTheme="minorBidi" w:hAnsiTheme="minorBidi"/>
+          <w:b/>
+          <w:bCs/>
+          <w:sz w:val="32"/>
+          <w:szCs w:val="32"/>
+          <w:u w:val="single"/>
+        </w:rPr>
+        <w:t>Input/Output Plots</w:t>
+      </w:r>
+      <w:r>
+        <w:rPr>
+          <w:rFonts w:asciiTheme="minorBidi" w:hAnsiTheme="minorBidi"/>
+          <w:b/>
+          <w:bCs/>
+          <w:sz w:val="32"/>
+          <w:szCs w:val="32"/>
+          <w:u w:val="single"/>
+        </w:rPr>
+        <w:t>:</w:t>
+      </w:r>
+    </w:p>
+    <w:p>
+      <w:pPr>
+        <w:pStyle w:val="ListParagraph"/>
+        <w:rPr>
+          <w:rFonts w:asciiTheme="minorBidi" w:hAnsiTheme="minorBidi"/>
+          <w:b/>
+          <w:bCs/>
+          <w:sz w:val="32"/>
+          <w:szCs w:val="32"/>
+          <w:u w:val="single"/>
+        </w:rPr>
+      </w:pPr>
+    </w:p>
+    <w:p>
+      <w:pPr>
+        <w:pStyle w:val="ListParagraph"/>
+        <w:rPr>
+          <w:rFonts w:asciiTheme="minorBidi" w:hAnsiTheme="minorBidi"/>
+          <w:b/>
+          <w:bCs/>
+          <w:sz w:val="32"/>
+          <w:szCs w:val="32"/>
+          <w:u w:val="single"/>
+        </w:rPr>
+      </w:pPr>
+    </w:p>
+    <w:p>
+      <w:pPr>
+        <w:pStyle w:val="ListParagraph"/>
+        <w:numPr>
+          <w:ilvl w:val="1"/>
+          <w:numId w:val="24"/>
+        </w:numPr>
+        <w:rPr>
+          <w:rFonts w:asciiTheme="minorBidi" w:hAnsiTheme="minorBidi"/>
+          <w:b/>
+          <w:bCs/>
+          <w:sz w:val="28"/>
+          <w:szCs w:val="28"/>
+          <w:u w:val="single"/>
+        </w:rPr>
+      </w:pPr>
+      <w:r>
+        <w:rPr>
+          <w:rFonts w:asciiTheme="minorBidi" w:hAnsiTheme="minorBidi"/>
+          <w:b/>
+          <w:bCs/>
+          <w:sz w:val="28"/>
+          <w:szCs w:val="28"/>
+          <w:u w:val="single"/>
+        </w:rPr>
+        <w:t>Input Plot:</w:t>
+      </w:r>
+    </w:p>
+    <w:p>
+      <w:pPr>
+        <w:pStyle w:val="ListParagraph"/>
+        <w:ind w:left="1440"/>
+        <w:rPr>
+          <w:rFonts w:asciiTheme="minorBidi" w:hAnsiTheme="minorBidi"/>
+          <w:b/>
+          <w:bCs/>
+          <w:sz w:val="28"/>
+          <w:szCs w:val="28"/>
+          <w:u w:val="single"/>
+        </w:rPr>
+      </w:pPr>
+    </w:p>
+    <w:p>
+      <w:pPr>
+        <w:pStyle w:val="ListParagraph"/>
+        <w:ind w:left="1440"/>
+        <w:rPr>
+          <w:rFonts w:asciiTheme="minorBidi" w:hAnsiTheme="minorBidi"/>
+          <w:sz w:val="24"/>
+          <w:szCs w:val="24"/>
+        </w:rPr>
+      </w:pPr>
+      <w:r>
+        <w:rPr>
+          <w:rFonts w:asciiTheme="minorBidi" w:hAnsiTheme="minorBidi"/>
+          <w:sz w:val="24"/>
+          <w:szCs w:val="24"/>
+        </w:rPr>
+        <w:t xml:space="preserve">I used the Iris dataset as the input in this script. It has a shape of (150 x 4) so </w:t>
+      </w:r>
+      <w:proofErr w:type="gramStart"/>
+      <w:r>
+        <w:rPr>
+          <w:rFonts w:asciiTheme="minorBidi" w:hAnsiTheme="minorBidi"/>
+          <w:sz w:val="24"/>
+          <w:szCs w:val="24"/>
+        </w:rPr>
+        <w:t>in order to</w:t>
+      </w:r>
+      <w:proofErr w:type="gramEnd"/>
+      <w:r>
+        <w:rPr>
+          <w:rFonts w:asciiTheme="minorBidi" w:hAnsiTheme="minorBidi"/>
+          <w:sz w:val="24"/>
+          <w:szCs w:val="24"/>
+        </w:rPr>
+        <w:t xml:space="preserve"> plot it, I only took into consideration the first two features in my scatter plot. The colors of the observations on the plot correspond </w:t>
+      </w:r>
+      <w:r>
+        <w:rPr>
+          <w:rFonts w:asciiTheme="minorBidi" w:hAnsiTheme="minorBidi"/>
+          <w:sz w:val="24"/>
+          <w:szCs w:val="24"/>
+        </w:rPr>
+        <w:t xml:space="preserve">to </w:t>
+      </w:r>
+      <w:r>
+        <w:rPr>
+          <w:rFonts w:asciiTheme="minorBidi" w:hAnsiTheme="minorBidi"/>
+          <w:sz w:val="24"/>
+          <w:szCs w:val="24"/>
+        </w:rPr>
+        <w:t>the class label of the observation. The plot is shown below.</w:t>
+      </w:r>
+    </w:p>
+    <w:p>
+      <w:pPr>
+        <w:pStyle w:val="ListParagraph"/>
+        <w:ind w:left="1440"/>
+        <w:rPr>
+          <w:rFonts w:asciiTheme="minorBidi" w:hAnsiTheme="minorBidi"/>
+          <w:sz w:val="24"/>
+          <w:szCs w:val="24"/>
+        </w:rPr>
+      </w:pPr>
+    </w:p>
+    <w:p>
+      <w:pPr>
+        <w:pStyle w:val="ListParagraph"/>
+        <w:ind w:left="1440"/>
+        <w:rPr>
+          <w:rFonts w:asciiTheme="minorBidi" w:hAnsiTheme="minorBidi"/>
+          <w:sz w:val="24"/>
+          <w:szCs w:val="24"/>
+        </w:rPr>
+      </w:pPr>
+    </w:p>
+    <w:p>
+      <w:pPr>
+        <w:pStyle w:val="ListParagraph"/>
+        <w:ind w:left="1440"/>
+        <w:rPr>
+          <w:rFonts w:asciiTheme="minorBidi" w:hAnsiTheme="minorBidi"/>
+          <w:sz w:val="24"/>
+          <w:szCs w:val="24"/>
+        </w:rPr>
+      </w:pPr>
+      <w:r>
+        <w:rPr>
+          <w:noProof/>
+        </w:rPr>
+        <w:drawing>
+          <wp:inline distT="0" distB="0" distL="0" distR="0" wp14:anchorId="6D347915" wp14:editId="7B1087DD">
+            <wp:extent cx="5151120" cy="4479713"/>
+            <wp:effectExtent l="0" t="0" r="0" b="0"/>
+            <wp:docPr id="10" name="Picture 10"/>
+            <wp:cNvGraphicFramePr>
+              <a:graphicFrameLocks xmlns:a="http://schemas.openxmlformats.org/drawingml/2006/main" noChangeAspect="1"/>
+            </wp:cNvGraphicFramePr>
+            <a:graphic xmlns:a="http://schemas.openxmlformats.org/drawingml/2006/main">
+              <a:graphicData uri="http://schemas.openxmlformats.org/drawingml/2006/picture">
+                <pic:pic xmlns:pic="http://schemas.openxmlformats.org/drawingml/2006/picture">
+                  <pic:nvPicPr>
+                    <pic:cNvPr id="1" name=""/>
+                    <pic:cNvPicPr/>
+                  </pic:nvPicPr>
+                  <pic:blipFill>
+                    <a:blip r:embed="rId16"/>
+                    <a:stretch>
+                      <a:fillRect/>
+                    </a:stretch>
+                  </pic:blipFill>
+                  <pic:spPr>
+                    <a:xfrm>
+                      <a:off x="0" y="0"/>
+                      <a:ext cx="5163832" cy="4490768"/>
+                    </a:xfrm>
+                    <a:prstGeom prst="rect">
+                      <a:avLst/>
+                    </a:prstGeom>
+                  </pic:spPr>
+                </pic:pic>
+              </a:graphicData>
+            </a:graphic>
+          </wp:inline>
+        </w:drawing>
+      </w:r>
+    </w:p>
+    <w:p>
+      <w:pPr>
+        <w:pStyle w:val="ListParagraph"/>
+        <w:ind w:left="1440"/>
+        <w:rPr>
+          <w:rFonts w:asciiTheme="minorBidi" w:hAnsiTheme="minorBidi"/>
+          <w:b/>
+          <w:bCs/>
+          <w:sz w:val="32"/>
+          <w:szCs w:val="32"/>
+          <w:u w:val="single"/>
+        </w:rPr>
+      </w:pPr>
+    </w:p>
+    <w:p>
+      <w:pPr>
+        <w:pStyle w:val="ListParagraph"/>
+        <w:ind w:left="1440"/>
+        <w:rPr>
+          <w:rFonts w:asciiTheme="minorBidi" w:hAnsiTheme="minorBidi"/>
+          <w:sz w:val="28"/>
+          <w:szCs w:val="28"/>
+        </w:rPr>
+      </w:pPr>
+    </w:p>
+    <w:p>
+      <w:pPr>
+        <w:pStyle w:val="ListParagraph"/>
+        <w:ind w:left="1440"/>
+        <w:rPr>
+          <w:rFonts w:asciiTheme="minorBidi" w:hAnsiTheme="minorBidi"/>
+          <w:sz w:val="28"/>
+          <w:szCs w:val="28"/>
+        </w:rPr>
+      </w:pPr>
+    </w:p>
+    <w:p>
+      <w:pPr>
+        <w:pStyle w:val="ListParagraph"/>
+        <w:ind w:left="1440"/>
+        <w:rPr>
+          <w:rFonts w:asciiTheme="minorBidi" w:hAnsiTheme="minorBidi"/>
+          <w:sz w:val="28"/>
+          <w:szCs w:val="28"/>
+        </w:rPr>
+      </w:pPr>
+    </w:p>
+    <w:p>
+      <w:pPr>
+        <w:rPr>
+          <w:rFonts w:asciiTheme="minorBidi" w:hAnsiTheme="minorBidi"/>
+          <w:sz w:val="28"/>
+          <w:szCs w:val="28"/>
+        </w:rPr>
+      </w:pPr>
+    </w:p>
+    <w:p>
+      <w:pPr>
+        <w:pStyle w:val="ListParagraph"/>
+        <w:numPr>
+          <w:ilvl w:val="1"/>
+          <w:numId w:val="24"/>
+        </w:numPr>
+        <w:rPr>
+          <w:rFonts w:asciiTheme="minorBidi" w:hAnsiTheme="minorBidi"/>
+          <w:b/>
+          <w:bCs/>
+          <w:sz w:val="28"/>
+          <w:szCs w:val="28"/>
+          <w:u w:val="single"/>
+        </w:rPr>
+      </w:pPr>
+      <w:r>
+        <w:rPr>
+          <w:rFonts w:asciiTheme="minorBidi" w:hAnsiTheme="minorBidi"/>
+          <w:b/>
+          <w:bCs/>
+          <w:sz w:val="28"/>
+          <w:szCs w:val="28"/>
+          <w:u w:val="single"/>
+        </w:rPr>
+        <w:t xml:space="preserve">Output </w:t>
+      </w:r>
+      <w:r>
+        <w:rPr>
+          <w:rFonts w:asciiTheme="minorBidi" w:hAnsiTheme="minorBidi"/>
+          <w:b/>
+          <w:bCs/>
+          <w:sz w:val="28"/>
+          <w:szCs w:val="28"/>
+          <w:u w:val="single"/>
+        </w:rPr>
+        <w:t>Plot:</w:t>
+      </w:r>
+    </w:p>
+    <w:p>
+      <w:pPr>
+        <w:pStyle w:val="ListParagraph"/>
+        <w:ind w:left="1440"/>
+        <w:rPr>
+          <w:rFonts w:asciiTheme="minorBidi" w:hAnsiTheme="minorBidi"/>
+          <w:b/>
+          <w:bCs/>
+          <w:sz w:val="28"/>
+          <w:szCs w:val="28"/>
+          <w:u w:val="single"/>
+        </w:rPr>
+      </w:pPr>
+    </w:p>
+    <w:p>
+      <w:pPr>
+        <w:pStyle w:val="ListParagraph"/>
+        <w:ind w:left="1440"/>
+        <w:rPr>
+          <w:rFonts w:asciiTheme="minorBidi" w:hAnsiTheme="minorBidi"/>
+          <w:sz w:val="24"/>
+          <w:szCs w:val="24"/>
+        </w:rPr>
+      </w:pPr>
+      <w:r>
+        <w:rPr>
+          <w:rFonts w:asciiTheme="minorBidi" w:hAnsiTheme="minorBidi"/>
+          <w:sz w:val="24"/>
+          <w:szCs w:val="24"/>
+        </w:rPr>
+        <w:t>The output of my PCA function is a list of 4 principle component arrays each of which have a shape of (150, 1). I only took into consideration the 2 principle components resulted from the eigenvectors corresponding to the highest eigenvalues. These two principle components show a lot of variability in the data which means they would result in a good representation. My output plot is shown below.</w:t>
+      </w:r>
+    </w:p>
+    <w:p>
+      <w:pPr>
+        <w:pStyle w:val="ListParagraph"/>
+        <w:ind w:left="1440"/>
+        <w:rPr>
+          <w:rFonts w:asciiTheme="minorBidi" w:hAnsiTheme="minorBidi"/>
+          <w:sz w:val="24"/>
+          <w:szCs w:val="24"/>
+        </w:rPr>
+      </w:pPr>
+    </w:p>
+    <w:p>
+      <w:pPr>
+        <w:pStyle w:val="ListParagraph"/>
+        <w:ind w:left="1440"/>
+        <w:rPr>
+          <w:rFonts w:asciiTheme="minorBidi" w:hAnsiTheme="minorBidi"/>
+          <w:sz w:val="24"/>
+          <w:szCs w:val="24"/>
+        </w:rPr>
+      </w:pPr>
+    </w:p>
+    <w:p>
+      <w:pPr>
+        <w:pStyle w:val="ListParagraph"/>
+        <w:ind w:left="1440"/>
+        <w:rPr>
+          <w:rFonts w:asciiTheme="minorBidi" w:hAnsiTheme="minorBidi"/>
+          <w:sz w:val="24"/>
+          <w:szCs w:val="24"/>
+        </w:rPr>
+      </w:pPr>
+      <w:r>
+        <w:rPr>
+          <w:noProof/>
+        </w:rPr>
+        <w:drawing>
+          <wp:inline distT="0" distB="0" distL="0" distR="0" wp14:anchorId="62CC1876" wp14:editId="0172ED56">
+            <wp:extent cx="5097780" cy="4432237"/>
+            <wp:effectExtent l="0" t="0" r="7620" b="6985"/>
+            <wp:docPr id="12" name="Picture 12"/>
+            <wp:cNvGraphicFramePr>
+              <a:graphicFrameLocks xmlns:a="http://schemas.openxmlformats.org/drawingml/2006/main" noChangeAspect="1"/>
+            </wp:cNvGraphicFramePr>
+            <a:graphic xmlns:a="http://schemas.openxmlformats.org/drawingml/2006/main">
+              <a:graphicData uri="http://schemas.openxmlformats.org/drawingml/2006/picture">
+                <pic:pic xmlns:pic="http://schemas.openxmlformats.org/drawingml/2006/picture">
+                  <pic:nvPicPr>
+                    <pic:cNvPr id="1" name=""/>
+                    <pic:cNvPicPr/>
+                  </pic:nvPicPr>
+                  <pic:blipFill>
+                    <a:blip r:embed="rId17"/>
+                    <a:stretch>
+                      <a:fillRect/>
+                    </a:stretch>
+                  </pic:blipFill>
+                  <pic:spPr>
+                    <a:xfrm>
+                      <a:off x="0" y="0"/>
+                      <a:ext cx="5116688" cy="4448676"/>
+                    </a:xfrm>
+                    <a:prstGeom prst="rect">
+                      <a:avLst/>
+                    </a:prstGeom>
+                  </pic:spPr>
+                </pic:pic>
+              </a:graphicData>
+            </a:graphic>
+          </wp:inline>
+        </w:drawing>
+      </w:r>
+    </w:p>
+    <w:p>
+      <w:pPr>
+        <w:pStyle w:val="ListParagraph"/>
+        <w:ind w:left="1440"/>
+        <w:rPr>
+          <w:rFonts w:asciiTheme="minorBidi" w:hAnsiTheme="minorBidi"/>
+          <w:sz w:val="28"/>
+          <w:szCs w:val="28"/>
         </w:rPr>
       </w:pPr>
     </w:p>

</xml_diff>